<commit_message>
edited appendix and such
</commit_message>
<xml_diff>
--- a/Paper/GeMS_v3.docx
+++ b/Paper/GeMS_v3.docx
@@ -2342,7 +2342,7 @@
         <w:rPr>
           <w:rFonts w:ascii="Times New Roman" w:hAnsi="Times New Roman" w:cs="Times New Roman"/>
         </w:rPr>
-        <w:t xml:space="preserve"> (Figure 1)</w:t>
+        <w:t xml:space="preserve"> (Fig 1)</w:t>
       </w:r>
       <w:r>
         <w:rPr>
@@ -3434,7 +3434,31 @@
         <w:rPr>
           <w:rFonts w:ascii="Times New Roman" w:hAnsi="Times New Roman" w:cs="Times New Roman"/>
         </w:rPr>
-        <w:t>underestimate the fishing mortality that would produce maximum sustainable yield (figure 2).  Consequently, the stock is underexploited (figure 3).</w:t>
+        <w:t>underestimate the fishing mortality that would produce maximum sustainable yield (</w:t>
+      </w:r>
+      <w:r>
+        <w:rPr>
+          <w:rFonts w:ascii="Times New Roman" w:hAnsi="Times New Roman" w:cs="Times New Roman"/>
+        </w:rPr>
+        <w:t>Fig</w:t>
+      </w:r>
+      <w:r>
+        <w:rPr>
+          <w:rFonts w:ascii="Times New Roman" w:hAnsi="Times New Roman" w:cs="Times New Roman"/>
+        </w:rPr>
+        <w:t xml:space="preserve"> 2).  Consequently, the stock is underexploited (</w:t>
+      </w:r>
+      <w:r>
+        <w:rPr>
+          <w:rFonts w:ascii="Times New Roman" w:hAnsi="Times New Roman" w:cs="Times New Roman"/>
+        </w:rPr>
+        <w:t>Fig</w:t>
+      </w:r>
+      <w:r>
+        <w:rPr>
+          <w:rFonts w:ascii="Times New Roman" w:hAnsi="Times New Roman" w:cs="Times New Roman"/>
+        </w:rPr>
+        <w:t xml:space="preserve"> 3).</w:t>
       </w:r>
       <w:r>
         <w:rPr>
@@ -3470,13 +3494,25 @@
         <w:rPr>
           <w:rFonts w:ascii="Times New Roman" w:hAnsi="Times New Roman" w:cs="Times New Roman"/>
         </w:rPr>
-        <w:t xml:space="preserve">”, which writes figures in .PNG format to a folder named ‘Plots’ in the working directory. </w:t>
-      </w:r>
-      <w:r>
-        <w:rPr>
-          <w:rFonts w:ascii="Times New Roman" w:hAnsi="Times New Roman" w:cs="Times New Roman"/>
-        </w:rPr>
-        <w:t xml:space="preserve">A step by step walkthrough of how </w:t>
+        <w:t>”, which writes figures in .PNG format to a folder named ‘Plots’ in the working directory.</w:t>
+      </w:r>
+      <w:r>
+        <w:rPr>
+          <w:rFonts w:ascii="Times New Roman" w:hAnsi="Times New Roman" w:cs="Times New Roman"/>
+        </w:rPr>
+        <w:t xml:space="preserve"> A figure that displays the life history of a given control file is also written to ‘Plots’ (e.g. Fig 4).</w:t>
+      </w:r>
+      <w:r>
+        <w:rPr>
+          <w:rFonts w:ascii="Times New Roman" w:hAnsi="Times New Roman" w:cs="Times New Roman"/>
+        </w:rPr>
+        <w:t xml:space="preserve"> </w:t>
+      </w:r>
+      <w:r>
+        <w:rPr>
+          <w:rFonts w:ascii="Times New Roman" w:hAnsi="Times New Roman" w:cs="Times New Roman"/>
+        </w:rPr>
+        <w:t xml:space="preserve">A walkthrough of how </w:t>
       </w:r>
       <w:r>
         <w:rPr>
@@ -4855,7 +4891,19 @@
         <w:rPr>
           <w:rFonts w:ascii="Times New Roman" w:hAnsi="Times New Roman" w:cs="Times New Roman"/>
         </w:rPr>
-        <w:t xml:space="preserve">First and foremost, the scenario in which the assumptions in the assessment matched the operating model dynamics returned unbiased estimates of quantities used in management (figure 5). This sets an important benchmark </w:t>
+        <w:t>First and foremost, the scenario in which the assumptions in the assessment matched the operating model dynamics returned unbiased estimates of quantities used in management (</w:t>
+      </w:r>
+      <w:r>
+        <w:rPr>
+          <w:rFonts w:ascii="Times New Roman" w:hAnsi="Times New Roman" w:cs="Times New Roman"/>
+        </w:rPr>
+        <w:t>Fig</w:t>
+      </w:r>
+      <w:r>
+        <w:rPr>
+          <w:rFonts w:ascii="Times New Roman" w:hAnsi="Times New Roman" w:cs="Times New Roman"/>
+        </w:rPr>
+        <w:t xml:space="preserve"> 5). This sets an important benchmark </w:t>
       </w:r>
       <w:r>
         <w:rPr>
@@ -4903,7 +4951,13 @@
         <w:rPr>
           <w:rFonts w:ascii="Times New Roman" w:hAnsi="Times New Roman" w:cs="Times New Roman"/>
         </w:rPr>
-        <w:t xml:space="preserve">figure </w:t>
+        <w:t>Fig</w:t>
+      </w:r>
+      <w:r>
+        <w:rPr>
+          <w:rFonts w:ascii="Times New Roman" w:hAnsi="Times New Roman" w:cs="Times New Roman"/>
+        </w:rPr>
+        <w:t xml:space="preserve"> </w:t>
       </w:r>
       <w:r>
         <w:rPr>
@@ -4933,7 +4987,19 @@
         <w:rPr>
           <w:rFonts w:ascii="Times New Roman" w:hAnsi="Times New Roman" w:cs="Times New Roman"/>
         </w:rPr>
-        <w:t xml:space="preserve"> the assessment in which natural mortality was allowed to vary (figure </w:t>
+        <w:t xml:space="preserve"> the assessment in which natural mortality was allowed to vary (</w:t>
+      </w:r>
+      <w:r>
+        <w:rPr>
+          <w:rFonts w:ascii="Times New Roman" w:hAnsi="Times New Roman" w:cs="Times New Roman"/>
+        </w:rPr>
+        <w:t>Fig</w:t>
+      </w:r>
+      <w:r>
+        <w:rPr>
+          <w:rFonts w:ascii="Times New Roman" w:hAnsi="Times New Roman" w:cs="Times New Roman"/>
+        </w:rPr>
+        <w:t xml:space="preserve"> </w:t>
       </w:r>
       <w:r>
         <w:rPr>
@@ -4963,7 +5029,19 @@
         <w:rPr>
           <w:rFonts w:ascii="Times New Roman" w:hAnsi="Times New Roman" w:cs="Times New Roman"/>
         </w:rPr>
-        <w:t xml:space="preserve"> estimated population process (figure 6). In this case, the assessment method in which natural mortality was fixed ‘accommodated’ variation in natural mortality by negative biases in recruitment before the change in M, positive biases in estimated F, and negative biases in fishery selectivity. </w:t>
+        <w:t xml:space="preserve"> estimated population process (</w:t>
+      </w:r>
+      <w:r>
+        <w:rPr>
+          <w:rFonts w:ascii="Times New Roman" w:hAnsi="Times New Roman" w:cs="Times New Roman"/>
+        </w:rPr>
+        <w:t>Fig</w:t>
+      </w:r>
+      <w:r>
+        <w:rPr>
+          <w:rFonts w:ascii="Times New Roman" w:hAnsi="Times New Roman" w:cs="Times New Roman"/>
+        </w:rPr>
+        <w:t xml:space="preserve"> 6). In this case, the assessment method in which natural mortality was fixed ‘accommodated’ variation in natural mortality by negative biases in recruitment before the change in M, positive biases in estimated F, and negative biases in fishery selectivity. </w:t>
       </w:r>
       <w:r>
         <w:rPr>
@@ -5046,26 +5124,26 @@
         <w:rPr>
           <w:rFonts w:ascii="Times New Roman" w:hAnsi="Times New Roman" w:cs="Times New Roman"/>
         </w:rPr>
-        <w:t xml:space="preserve"> for variation in all processes in </w:t>
+        <w:t xml:space="preserve"> for variation in all processes in the operating model and providing the option of spatial</w:t>
+      </w:r>
+      <w:r>
+        <w:rPr>
+          <w:rFonts w:ascii="Times New Roman" w:hAnsi="Times New Roman" w:cs="Times New Roman"/>
+        </w:rPr>
+        <w:t xml:space="preserve"> dynamics</w:t>
+      </w:r>
+      <w:r>
+        <w:rPr>
+          <w:rFonts w:ascii="Times New Roman" w:hAnsi="Times New Roman" w:cs="Times New Roman"/>
+        </w:rPr>
+        <w:t xml:space="preserve">, both of which will likely be </w:t>
       </w:r>
       <w:r>
         <w:rPr>
           <w:rFonts w:ascii="Times New Roman" w:hAnsi="Times New Roman" w:cs="Times New Roman"/>
         </w:rPr>
         <w:lastRenderedPageBreak/>
-        <w:t>the operating model and providing the option of spatial</w:t>
-      </w:r>
-      <w:r>
-        <w:rPr>
-          <w:rFonts w:ascii="Times New Roman" w:hAnsi="Times New Roman" w:cs="Times New Roman"/>
-        </w:rPr>
-        <w:t xml:space="preserve"> dynamics</w:t>
-      </w:r>
-      <w:r>
-        <w:rPr>
-          <w:rFonts w:ascii="Times New Roman" w:hAnsi="Times New Roman" w:cs="Times New Roman"/>
-        </w:rPr>
-        <w:t xml:space="preserve">, both of which will likely be important considerations </w:t>
+        <w:t xml:space="preserve">important considerations </w:t>
       </w:r>
       <w:r>
         <w:rPr>
@@ -5458,28 +5536,40 @@
         </w:rPr>
         <w:t>evelopment and feedback process.</w:t>
       </w:r>
-    </w:p>
-    <w:p>
-      <w:pPr>
-        <w:jc w:val="both"/>
-        <w:rPr>
-          <w:rFonts w:ascii="Times New Roman" w:hAnsi="Times New Roman" w:cs="Times New Roman"/>
-        </w:rPr>
-      </w:pPr>
-    </w:p>
-    <w:p>
-      <w:pPr>
-        <w:jc w:val="both"/>
-        <w:rPr>
-          <w:rFonts w:ascii="Times New Roman" w:hAnsi="Times New Roman" w:cs="Times New Roman"/>
-        </w:rPr>
-      </w:pPr>
+      <w:r>
+        <w:rPr>
+          <w:rFonts w:ascii="Times New Roman" w:hAnsi="Times New Roman" w:cs="Times New Roman"/>
+        </w:rPr>
+        <w:t xml:space="preserve">  Additional examples and information can be found in the GeMS</w:t>
+      </w:r>
       <w:bookmarkStart w:id="0" w:name="_GoBack"/>
       <w:bookmarkEnd w:id="0"/>
       <w:r>
         <w:rPr>
           <w:rFonts w:ascii="Times New Roman" w:hAnsi="Times New Roman" w:cs="Times New Roman"/>
         </w:rPr>
+        <w:t xml:space="preserve"> github repository and associated wiki.</w:t>
+      </w:r>
+    </w:p>
+    <w:p>
+      <w:pPr>
+        <w:jc w:val="both"/>
+        <w:rPr>
+          <w:rFonts w:ascii="Times New Roman" w:hAnsi="Times New Roman" w:cs="Times New Roman"/>
+        </w:rPr>
+      </w:pPr>
+    </w:p>
+    <w:p>
+      <w:pPr>
+        <w:jc w:val="both"/>
+        <w:rPr>
+          <w:rFonts w:ascii="Times New Roman" w:hAnsi="Times New Roman" w:cs="Times New Roman"/>
+        </w:rPr>
+      </w:pPr>
+      <w:r>
+        <w:rPr>
+          <w:rFonts w:ascii="Times New Roman" w:hAnsi="Times New Roman" w:cs="Times New Roman"/>
+        </w:rPr>
         <w:t>Acknowledgements</w:t>
       </w:r>
     </w:p>
@@ -5515,14 +5605,7 @@
           <w:rFonts w:ascii="Times New Roman" w:hAnsi="Times New Roman" w:cs="Times New Roman"/>
           <w:shd w:val="clear" w:color="auto" w:fill="FFFFFF"/>
         </w:rPr>
-        <w:t>)</w:t>
-      </w:r>
-      <w:r>
-        <w:rPr>
-          <w:rFonts w:ascii="Times New Roman" w:hAnsi="Times New Roman" w:cs="Times New Roman"/>
-          <w:shd w:val="clear" w:color="auto" w:fill="FFFFFF"/>
-        </w:rPr>
-        <w:t xml:space="preserve"> and researchers in the Sustainable Fisheries Group at the University of California, Santa Barbara for help in beta testing.</w:t>
+        <w:t>) and researchers in the Sustainable Fisheries Group at the University of California, Santa Barbara for help in beta testing.</w:t>
       </w:r>
     </w:p>
     <w:p>
@@ -7568,6 +7651,12 @@
                           </w:rPr>
                           <m:t>a</m:t>
                         </m:r>
+                        <m:r>
+                          <w:rPr>
+                            <w:rFonts w:ascii="Cambria Math" w:eastAsia="SimSun" w:hAnsi="Cambria Math" w:cs="Times New Roman"/>
+                          </w:rPr>
+                          <m:t>,y</m:t>
+                        </m:r>
                       </m:sub>
                     </m:sSub>
                     <m:sSub>
@@ -7662,7 +7751,31 @@
         <w:rPr>
           <w:rFonts w:ascii="Times New Roman" w:hAnsi="Times New Roman" w:cs="Times New Roman"/>
         </w:rPr>
-        <w:t>, was comprised of a separable annual selectivity at length curve in the estimation model as a logistic curve:</w:t>
+        <w:t>, was comprised of a separable annual sel</w:t>
+      </w:r>
+      <w:r>
+        <w:rPr>
+          <w:rFonts w:ascii="Times New Roman" w:hAnsi="Times New Roman" w:cs="Times New Roman"/>
+        </w:rPr>
+        <w:t>ectivity at length curve (</w:t>
+      </w:r>
+      <w:r>
+        <w:rPr>
+          <w:rFonts w:ascii="Times New Roman" w:hAnsi="Times New Roman" w:cs="Times New Roman"/>
+        </w:rPr>
+        <w:t>logistic</w:t>
+      </w:r>
+      <w:r>
+        <w:rPr>
+          <w:rFonts w:ascii="Times New Roman" w:hAnsi="Times New Roman" w:cs="Times New Roman"/>
+        </w:rPr>
+        <w:t>)</w:t>
+      </w:r>
+      <w:r>
+        <w:rPr>
+          <w:rFonts w:ascii="Times New Roman" w:hAnsi="Times New Roman" w:cs="Times New Roman"/>
+        </w:rPr>
+        <w:t>:</w:t>
       </w:r>
     </w:p>
     <w:tbl>
@@ -7838,6 +7951,15 @@
                             </m:ctrlPr>
                           </m:funcPr>
                           <m:fName>
+                            <m:r>
+                              <m:rPr>
+                                <m:sty m:val="p"/>
+                              </m:rPr>
+                              <w:rPr>
+                                <w:rFonts w:ascii="Cambria Math" w:hAnsi="Cambria Math" w:cs="Times New Roman"/>
+                              </w:rPr>
+                              <m:t>-</m:t>
+                            </m:r>
                             <m:r>
                               <m:rPr>
                                 <m:sty m:val="p"/>
@@ -8165,6 +8287,13 @@
       <w:r>
         <w:rPr>
           <w:rFonts w:ascii="Times New Roman" w:hAnsi="Times New Roman" w:cs="Times New Roman"/>
+          <w:vertAlign w:val="subscript"/>
+        </w:rPr>
+        <w:t>,y</w:t>
+      </w:r>
+      <w:r>
+        <w:rPr>
+          <w:rFonts w:ascii="Times New Roman" w:hAnsi="Times New Roman" w:cs="Times New Roman"/>
         </w:rPr>
         <w:t>, is also a logistic function of age and two estimated parameters (p</w:t>
       </w:r>
@@ -8192,7 +8321,19 @@
         <w:rPr>
           <w:rFonts w:ascii="Times New Roman" w:hAnsi="Times New Roman" w:cs="Times New Roman"/>
         </w:rPr>
-        <w:t>, which were the age at which the probability of maturing is 50% and 95%, respectively) and assumed constant over time:</w:t>
+        <w:t>, which were the age at which the probability of maturing is 50% and 95%, respectively) and assumed constant over time</w:t>
+      </w:r>
+      <w:r>
+        <w:rPr>
+          <w:rFonts w:ascii="Times New Roman" w:hAnsi="Times New Roman" w:cs="Times New Roman"/>
+        </w:rPr>
+        <w:t xml:space="preserve"> in the e</w:t>
+      </w:r>
+      <w:r>
+        <w:rPr>
+          <w:rFonts w:ascii="Times New Roman" w:hAnsi="Times New Roman" w:cs="Times New Roman"/>
+        </w:rPr>
+        <w:t>:</w:t>
       </w:r>
     </w:p>
     <w:p>
@@ -8218,9 +8359,9 @@
         <w:tblLook w:val="04A0" w:firstRow="1" w:lastRow="0" w:firstColumn="1" w:lastColumn="0" w:noHBand="0" w:noVBand="1"/>
       </w:tblPr>
       <w:tblGrid>
-        <w:gridCol w:w="983"/>
-        <w:gridCol w:w="7390"/>
-        <w:gridCol w:w="987"/>
+        <w:gridCol w:w="982"/>
+        <w:gridCol w:w="7392"/>
+        <w:gridCol w:w="986"/>
       </w:tblGrid>
       <w:tr>
         <w:tc>
@@ -8272,6 +8413,12 @@
                         <w:rFonts w:ascii="Cambria Math" w:hAnsi="Cambria Math" w:cs="Times New Roman"/>
                       </w:rPr>
                       <m:t>a</m:t>
+                    </m:r>
+                    <m:r>
+                      <w:rPr>
+                        <w:rFonts w:ascii="Cambria Math" w:hAnsi="Cambria Math" w:cs="Times New Roman"/>
+                      </w:rPr>
+                      <m:t>,y</m:t>
                     </m:r>
                   </m:sub>
                 </m:sSub>
@@ -8334,6 +8481,15 @@
                                 </m:ctrlPr>
                               </m:funcPr>
                               <m:fName>
+                                <m:r>
+                                  <m:rPr>
+                                    <m:sty m:val="p"/>
+                                  </m:rPr>
+                                  <w:rPr>
+                                    <w:rFonts w:ascii="Cambria Math" w:hAnsi="Cambria Math" w:cs="Times New Roman"/>
+                                  </w:rPr>
+                                  <m:t>-</m:t>
+                                </m:r>
                                 <m:r>
                                   <m:rPr>
                                     <m:sty m:val="p"/>
@@ -8405,6 +8561,12 @@
                                       </w:rPr>
                                       <m:t>50</m:t>
                                     </m:r>
+                                    <m:r>
+                                      <w:rPr>
+                                        <w:rFonts w:ascii="Cambria Math" w:hAnsi="Cambria Math" w:cs="Times New Roman"/>
+                                      </w:rPr>
+                                      <m:t>,y</m:t>
+                                    </m:r>
                                   </m:sub>
                                 </m:sSub>
                               </m:num>
@@ -8432,6 +8594,12 @@
                                         <w:rFonts w:ascii="Cambria Math" w:hAnsi="Cambria Math" w:cs="Times New Roman"/>
                                       </w:rPr>
                                       <m:t>95</m:t>
+                                    </m:r>
+                                    <m:r>
+                                      <w:rPr>
+                                        <w:rFonts w:ascii="Cambria Math" w:hAnsi="Cambria Math" w:cs="Times New Roman"/>
+                                      </w:rPr>
+                                      <m:t>,y</m:t>
                                     </m:r>
                                   </m:sub>
                                 </m:sSub>
@@ -8464,6 +8632,12 @@
                                         <w:rFonts w:ascii="Cambria Math" w:hAnsi="Cambria Math" w:cs="Times New Roman"/>
                                       </w:rPr>
                                       <m:t>50</m:t>
+                                    </m:r>
+                                    <m:r>
+                                      <w:rPr>
+                                        <w:rFonts w:ascii="Cambria Math" w:hAnsi="Cambria Math" w:cs="Times New Roman"/>
+                                      </w:rPr>
+                                      <m:t>,y</m:t>
                                     </m:r>
                                   </m:sub>
                                 </m:sSub>
@@ -9365,7 +9539,7 @@
         <w:rPr>
           <w:rFonts w:ascii="Times New Roman" w:hAnsi="Times New Roman" w:cs="Times New Roman"/>
         </w:rPr>
-        <w:t xml:space="preserve"> were specified as a vector in the operating model. Weight was a constant function of length:</w:t>
+        <w:t xml:space="preserve"> were specified as a vector in the operating model. Weight was a function of length:</w:t>
       </w:r>
     </w:p>
     <w:tbl>
@@ -9635,7 +9809,19 @@
         <w:rPr>
           <w:rFonts w:ascii="Times New Roman" w:hAnsi="Times New Roman" w:cs="Times New Roman"/>
         </w:rPr>
-        <w:t>(i.e. the proportion of each age class in each length bin). Length bins were pre-specified.</w:t>
+        <w:t>(i.e. the proportion of each age class in each length bin). Length bins were pre-specified</w:t>
+      </w:r>
+      <w:r>
+        <w:rPr>
+          <w:rFonts w:ascii="Times New Roman" w:hAnsi="Times New Roman" w:cs="Times New Roman"/>
+        </w:rPr>
+        <w:t xml:space="preserve"> by the user</w:t>
+      </w:r>
+      <w:r>
+        <w:rPr>
+          <w:rFonts w:ascii="Times New Roman" w:hAnsi="Times New Roman" w:cs="Times New Roman"/>
+        </w:rPr>
+        <w:t>.</w:t>
       </w:r>
     </w:p>
     <w:p>
@@ -10407,7 +10593,19 @@
         <w:rPr>
           <w:rFonts w:ascii="Times New Roman" w:hAnsi="Times New Roman" w:cs="Times New Roman"/>
         </w:rPr>
-        <w:t xml:space="preserve">The catch weight during year </w:t>
+        <w:t>The weight</w:t>
+      </w:r>
+      <w:r>
+        <w:rPr>
+          <w:rFonts w:ascii="Times New Roman" w:hAnsi="Times New Roman" w:cs="Times New Roman"/>
+        </w:rPr>
+        <w:t xml:space="preserve"> of the catch</w:t>
+      </w:r>
+      <w:r>
+        <w:rPr>
+          <w:rFonts w:ascii="Times New Roman" w:hAnsi="Times New Roman" w:cs="Times New Roman"/>
+        </w:rPr>
+        <w:t xml:space="preserve"> during year </w:t>
       </w:r>
       <w:r>
         <w:rPr>
@@ -11074,6 +11272,12 @@
                           </w:rPr>
                           <m:t>a</m:t>
                         </m:r>
+                        <m:r>
+                          <w:rPr>
+                            <w:rFonts w:ascii="Cambria Math" w:hAnsi="Cambria Math" w:cs="Times New Roman"/>
+                          </w:rPr>
+                          <m:t>,y</m:t>
+                        </m:r>
                       </m:sub>
                       <m:sup>
                         <m:r>
@@ -11183,6 +11387,12 @@
               </w:rPr>
               <m:t>a</m:t>
             </m:r>
+            <m:r>
+              <w:rPr>
+                <w:rFonts w:ascii="Cambria Math" w:hAnsi="Cambria Math" w:cs="Times New Roman"/>
+              </w:rPr>
+              <m:t>,y</m:t>
+            </m:r>
           </m:sub>
           <m:sup>
             <m:r>
@@ -11224,9 +11434,9 @@
         <w:tblLook w:val="04A0" w:firstRow="1" w:lastRow="0" w:firstColumn="1" w:lastColumn="0" w:noHBand="0" w:noVBand="1"/>
       </w:tblPr>
       <w:tblGrid>
-        <w:gridCol w:w="982"/>
-        <w:gridCol w:w="7389"/>
-        <w:gridCol w:w="989"/>
+        <w:gridCol w:w="980"/>
+        <w:gridCol w:w="7392"/>
+        <w:gridCol w:w="988"/>
       </w:tblGrid>
       <w:tr>
         <w:tc>
@@ -11287,6 +11497,12 @@
                       </w:rPr>
                       <m:t>a</m:t>
                     </m:r>
+                    <m:r>
+                      <w:rPr>
+                        <w:rFonts w:ascii="Cambria Math" w:hAnsi="Cambria Math" w:cs="Times New Roman"/>
+                      </w:rPr>
+                      <m:t>,y</m:t>
+                    </m:r>
                   </m:sub>
                   <m:sup>
                     <m:r>
@@ -11354,6 +11570,15 @@
                             </m:ctrlPr>
                           </m:funcPr>
                           <m:fName>
+                            <m:r>
+                              <m:rPr>
+                                <m:sty m:val="p"/>
+                              </m:rPr>
+                              <w:rPr>
+                                <w:rFonts w:ascii="Cambria Math" w:hAnsi="Cambria Math" w:cs="Times New Roman"/>
+                              </w:rPr>
+                              <m:t>-</m:t>
+                            </m:r>
                             <m:r>
                               <m:rPr>
                                 <m:sty m:val="p"/>
@@ -11419,6 +11644,12 @@
                                   </w:rPr>
                                   <m:t>surv</m:t>
                                 </m:r>
+                                <m:r>
+                                  <w:rPr>
+                                    <w:rFonts w:ascii="Cambria Math" w:hAnsi="Cambria Math" w:cs="Times New Roman"/>
+                                  </w:rPr>
+                                  <m:t>,y</m:t>
+                                </m:r>
                               </m:sub>
                               <m:sup>
                                 <m:r>
@@ -11454,6 +11685,12 @@
                                     <w:rFonts w:ascii="Cambria Math" w:hAnsi="Cambria Math" w:cs="Times New Roman"/>
                                   </w:rPr>
                                   <m:t>surv</m:t>
+                                </m:r>
+                                <m:r>
+                                  <w:rPr>
+                                    <w:rFonts w:ascii="Cambria Math" w:hAnsi="Cambria Math" w:cs="Times New Roman"/>
+                                  </w:rPr>
+                                  <m:t>,y</m:t>
                                 </m:r>
                               </m:sub>
                               <m:sup>
@@ -11494,6 +11731,12 @@
                                     <w:rFonts w:ascii="Cambria Math" w:hAnsi="Cambria Math" w:cs="Times New Roman"/>
                                   </w:rPr>
                                   <m:t>surv</m:t>
+                                </m:r>
+                                <m:r>
+                                  <w:rPr>
+                                    <w:rFonts w:ascii="Cambria Math" w:hAnsi="Cambria Math" w:cs="Times New Roman"/>
+                                  </w:rPr>
+                                  <m:t>,y</m:t>
                                 </m:r>
                               </m:sub>
                               <m:sup>
@@ -11582,6 +11825,12 @@
               </w:rPr>
               <m:t>surv</m:t>
             </m:r>
+            <m:r>
+              <w:rPr>
+                <w:rFonts w:ascii="Cambria Math" w:hAnsi="Cambria Math" w:cs="Times New Roman"/>
+              </w:rPr>
+              <m:t>,y</m:t>
+            </m:r>
           </m:sub>
           <m:sup>
             <m:r>
@@ -11624,6 +11873,12 @@
               </w:rPr>
               <m:t>surv</m:t>
             </m:r>
+            <m:r>
+              <w:rPr>
+                <w:rFonts w:ascii="Cambria Math" w:hAnsi="Cambria Math" w:cs="Times New Roman"/>
+              </w:rPr>
+              <m:t>,y</m:t>
+            </m:r>
           </m:sub>
           <m:sup>
             <m:r>
@@ -11639,7 +11894,7 @@
         <w:rPr>
           <w:rFonts w:ascii="Times New Roman" w:hAnsi="Times New Roman" w:cs="Times New Roman"/>
         </w:rPr>
-        <w:t>, the length at which the probability of being selected in the fishery is 50% and 95%, respectively) were specified according to length and then transformed to age within the operating model conditional upon growth. Survey selectivity at length was constant over time.</w:t>
+        <w:t xml:space="preserve">, the length at which the probability of being selected in the fishery is 50% and 95%, respectively) were specified according to length and then transformed to age within the operating model conditional upon growth. </w:t>
       </w:r>
     </w:p>
     <w:p>
@@ -12213,7 +12468,19 @@
         <w:rPr>
           <w:rFonts w:ascii="Times New Roman" w:hAnsi="Times New Roman" w:cs="Times New Roman"/>
         </w:rPr>
-        <w:t>is a normally distributed random variable with a mean of 0 and a pre-specified standard deviation σ</w:t>
+        <w:t>is a normally distributed random var</w:t>
+      </w:r>
+      <w:r>
+        <w:rPr>
+          <w:rFonts w:ascii="Times New Roman" w:hAnsi="Times New Roman" w:cs="Times New Roman"/>
+        </w:rPr>
+        <w:t>iable with a mean of 0 and a user</w:t>
+      </w:r>
+      <w:r>
+        <w:rPr>
+          <w:rFonts w:ascii="Times New Roman" w:hAnsi="Times New Roman" w:cs="Times New Roman"/>
+        </w:rPr>
+        <w:t>-specified standard deviation σ</w:t>
       </w:r>
       <w:r>
         <w:rPr>
@@ -12226,7 +12493,7 @@
         <w:rPr>
           <w:rFonts w:ascii="Times New Roman" w:hAnsi="Times New Roman" w:cs="Times New Roman"/>
         </w:rPr>
-        <w:t>. Values for the coefficients of variation for all data sources are in Table 1. Observed length frequencies for both the catch and the survey are generated by sampling the true numbers at length calculated above using the ‘sample’ function in R a specified number of times (see Table 1 for sample sizes).</w:t>
+        <w:t>. Observed length frequencies for both the catch and the survey are generated by sampling the true numbers at length calculated above using the ‘sample’ function in R a specified number of times.</w:t>
       </w:r>
     </w:p>
     <w:p>
@@ -12245,7 +12512,14 @@
           <w:rFonts w:ascii="Times New Roman" w:hAnsi="Times New Roman" w:cs="Times New Roman"/>
           <w:i/>
         </w:rPr>
-        <w:t>Assessment method and harvest control rule</w:t>
+        <w:t>Estimation model</w:t>
+      </w:r>
+      <w:r>
+        <w:rPr>
+          <w:rFonts w:ascii="Times New Roman" w:hAnsi="Times New Roman" w:cs="Times New Roman"/>
+          <w:i/>
+        </w:rPr>
+        <w:t xml:space="preserve"> </w:t>
       </w:r>
     </w:p>
     <w:p>
@@ -12262,7 +12536,91 @@
         <w:rPr>
           <w:rFonts w:ascii="Times New Roman" w:hAnsi="Times New Roman" w:cs="Times New Roman"/>
         </w:rPr>
-        <w:t>The equations governing the population dynamics within the assessment matched those of the operating model.  Table 1 lists the estimable parameters of the assessment method. Annual deviations from the mean were additional fixed-effects parameters with specified penalties (see ‘likelihood components’ below) when natural mortality, growth or selectivity were time-varying natural mortality. Within the estimation method, survey selectivity was estimated based on age and growth parameters were not estimated in the ‘base’ model. Average recruitment (μ</w:t>
+        <w:t xml:space="preserve">The equations governing the population dynamics within the </w:t>
+      </w:r>
+      <w:r>
+        <w:rPr>
+          <w:rFonts w:ascii="Times New Roman" w:hAnsi="Times New Roman" w:cs="Times New Roman"/>
+        </w:rPr>
+        <w:t>estimation model</w:t>
+      </w:r>
+      <w:r>
+        <w:rPr>
+          <w:rFonts w:ascii="Times New Roman" w:hAnsi="Times New Roman" w:cs="Times New Roman"/>
+        </w:rPr>
+        <w:t xml:space="preserve"> matched those of the operating model</w:t>
+      </w:r>
+      <w:r>
+        <w:rPr>
+          <w:rFonts w:ascii="Times New Roman" w:hAnsi="Times New Roman" w:cs="Times New Roman"/>
+        </w:rPr>
+        <w:t xml:space="preserve">, with a </w:t>
+      </w:r>
+      <w:r>
+        <w:rPr>
+          <w:rFonts w:ascii="Times New Roman" w:hAnsi="Times New Roman" w:cs="Times New Roman"/>
+        </w:rPr>
+        <w:t>several</w:t>
+      </w:r>
+      <w:r>
+        <w:rPr>
+          <w:rFonts w:ascii="Times New Roman" w:hAnsi="Times New Roman" w:cs="Times New Roman"/>
+        </w:rPr>
+        <w:t xml:space="preserve"> of exceptions</w:t>
+      </w:r>
+      <w:r>
+        <w:rPr>
+          <w:rFonts w:ascii="Times New Roman" w:hAnsi="Times New Roman" w:cs="Times New Roman"/>
+        </w:rPr>
+        <w:t>. Table 1 lists the estimable param</w:t>
+      </w:r>
+      <w:r>
+        <w:rPr>
+          <w:rFonts w:ascii="Times New Roman" w:hAnsi="Times New Roman" w:cs="Times New Roman"/>
+        </w:rPr>
+        <w:t>eters of the assessment method. The estimation model only has the capacity to allow the parametes related to the population processes of growth, fisheries selectivity, or natural mortality to vary over time.  When one of these processes was allowed to vary over time in the estimation model, a</w:t>
+      </w:r>
+      <w:r>
+        <w:rPr>
+          <w:rFonts w:ascii="Times New Roman" w:hAnsi="Times New Roman" w:cs="Times New Roman"/>
+        </w:rPr>
+        <w:t xml:space="preserve">nnual deviations from the mean were </w:t>
+      </w:r>
+      <w:r>
+        <w:rPr>
+          <w:rFonts w:ascii="Times New Roman" w:hAnsi="Times New Roman" w:cs="Times New Roman"/>
+        </w:rPr>
+        <w:t>modeled as</w:t>
+      </w:r>
+      <w:r>
+        <w:rPr>
+          <w:rFonts w:ascii="Times New Roman" w:hAnsi="Times New Roman" w:cs="Times New Roman"/>
+        </w:rPr>
+        <w:t xml:space="preserve"> fixed-effects parameters with specified penalties </w:t>
+      </w:r>
+      <w:r>
+        <w:rPr>
+          <w:rFonts w:ascii="Times New Roman" w:hAnsi="Times New Roman" w:cs="Times New Roman"/>
+        </w:rPr>
+        <w:t xml:space="preserve">similar to the way in which recruitment and fishing mortality are modeled </w:t>
+      </w:r>
+      <w:r>
+        <w:rPr>
+          <w:rFonts w:ascii="Times New Roman" w:hAnsi="Times New Roman" w:cs="Times New Roman"/>
+        </w:rPr>
+        <w:t xml:space="preserve">(see ‘likelihood components’ below). </w:t>
+      </w:r>
+      <w:r>
+        <w:rPr>
+          <w:rFonts w:ascii="Times New Roman" w:hAnsi="Times New Roman" w:cs="Times New Roman"/>
+        </w:rPr>
+        <w:t xml:space="preserve"> For example, a</w:t>
+      </w:r>
+      <w:r>
+        <w:rPr>
+          <w:rFonts w:ascii="Times New Roman" w:hAnsi="Times New Roman" w:cs="Times New Roman"/>
+        </w:rPr>
+        <w:t>verage recruitment (μ</w:t>
       </w:r>
       <w:r>
         <w:rPr>
@@ -12521,7 +12879,25 @@
         <w:rPr>
           <w:rFonts w:ascii="Times New Roman" w:hAnsi="Times New Roman" w:cs="Times New Roman"/>
         </w:rPr>
-        <w:t xml:space="preserve">Fishery selectivity at age was estimated within the assessment as deviations around a mean. </w:t>
+        <w:t>In a similar manner, f</w:t>
+      </w:r>
+      <w:r>
+        <w:rPr>
+          <w:rFonts w:ascii="Times New Roman" w:hAnsi="Times New Roman" w:cs="Times New Roman"/>
+        </w:rPr>
+        <w:t xml:space="preserve">ishery selectivity at age </w:t>
+      </w:r>
+      <w:r>
+        <w:rPr>
+          <w:rFonts w:ascii="Times New Roman" w:hAnsi="Times New Roman" w:cs="Times New Roman"/>
+        </w:rPr>
+        <w:t>can be</w:t>
+      </w:r>
+      <w:r>
+        <w:rPr>
+          <w:rFonts w:ascii="Times New Roman" w:hAnsi="Times New Roman" w:cs="Times New Roman"/>
+        </w:rPr>
+        <w:t xml:space="preserve"> estimated within the assessment as deviations around a mean. </w:t>
       </w:r>
     </w:p>
     <w:p>
@@ -12653,6 +13029,15 @@
                             </m:ctrlPr>
                           </m:funcPr>
                           <m:fName>
+                            <m:r>
+                              <m:rPr>
+                                <m:sty m:val="p"/>
+                              </m:rPr>
+                              <w:rPr>
+                                <w:rFonts w:ascii="Cambria Math" w:hAnsi="Cambria Math" w:cs="Times New Roman"/>
+                              </w:rPr>
+                              <m:t>-</m:t>
+                            </m:r>
                             <m:r>
                               <m:rPr>
                                 <m:sty m:val="p"/>
@@ -13643,7 +14028,6 @@
         <w:rPr>
           <w:rFonts w:ascii="Times New Roman" w:hAnsi="Times New Roman" w:cs="Times New Roman"/>
         </w:rPr>
-        <w:lastRenderedPageBreak/>
         <w:t>Catch and survey length frequencies were fit under the assumption of multinomial sampling:</w:t>
       </w:r>
     </w:p>
@@ -14900,6 +15284,13 @@
         </w:rPr>
         <w:t>Harvest control rule</w:t>
       </w:r>
+      <w:r>
+        <w:rPr>
+          <w:rFonts w:ascii="Times New Roman" w:hAnsi="Times New Roman" w:cs="Times New Roman"/>
+          <w:i/>
+        </w:rPr>
+        <w:t>s</w:t>
+      </w:r>
     </w:p>
     <w:p>
       <w:pPr>
@@ -14912,7 +15303,43 @@
         <w:rPr>
           <w:rFonts w:ascii="Times New Roman" w:hAnsi="Times New Roman" w:cs="Times New Roman"/>
         </w:rPr>
-        <w:t>Management targets used in the harvest control rule were based on proxies for the biomass at which maximum sustainable yield occurs (</w:t>
+        <w:t xml:space="preserve">Management targets </w:t>
+      </w:r>
+      <w:r>
+        <w:rPr>
+          <w:rFonts w:ascii="Times New Roman" w:hAnsi="Times New Roman" w:cs="Times New Roman"/>
+        </w:rPr>
+        <w:t>are needed to parameterized h</w:t>
+      </w:r>
+      <w:r>
+        <w:rPr>
+          <w:rFonts w:ascii="Times New Roman" w:hAnsi="Times New Roman" w:cs="Times New Roman"/>
+        </w:rPr>
+        <w:t>arvest control rule</w:t>
+      </w:r>
+      <w:r>
+        <w:rPr>
+          <w:rFonts w:ascii="Times New Roman" w:hAnsi="Times New Roman" w:cs="Times New Roman"/>
+        </w:rPr>
+        <w:t>s to determine catches in the projections.  Fitting stock recruit curves automatically can be difficult because some tuning is often required. Consequently, p</w:t>
+      </w:r>
+      <w:r>
+        <w:rPr>
+          <w:rFonts w:ascii="Times New Roman" w:hAnsi="Times New Roman" w:cs="Times New Roman"/>
+        </w:rPr>
+        <w:t xml:space="preserve">roxies for reference points were used instead </w:t>
+      </w:r>
+      <w:r>
+        <w:rPr>
+          <w:rFonts w:ascii="Times New Roman" w:hAnsi="Times New Roman" w:cs="Times New Roman"/>
+        </w:rPr>
+        <w:t>where</w:t>
+      </w:r>
+      <w:r>
+        <w:rPr>
+          <w:rFonts w:ascii="Times New Roman" w:hAnsi="Times New Roman" w:cs="Times New Roman"/>
+        </w:rPr>
+        <w:t xml:space="preserve"> the biomass at which maximum sustainable yield occurs (</w:t>
       </w:r>
       <w:r>
         <w:rPr>
@@ -14952,7 +15379,19 @@
         <w:rPr>
           <w:rFonts w:ascii="Times New Roman" w:hAnsi="Times New Roman" w:cs="Times New Roman"/>
         </w:rPr>
-        <w:t xml:space="preserve">) using spawning-biomass-per-recruit methods (e.g. Clark, 1991; NPFMC, 2007). </w:t>
+        <w:t xml:space="preserve">) </w:t>
+      </w:r>
+      <w:r>
+        <w:rPr>
+          <w:rFonts w:ascii="Times New Roman" w:hAnsi="Times New Roman" w:cs="Times New Roman"/>
+        </w:rPr>
+        <w:t>were based on</w:t>
+      </w:r>
+      <w:r>
+        <w:rPr>
+          <w:rFonts w:ascii="Times New Roman" w:hAnsi="Times New Roman" w:cs="Times New Roman"/>
+        </w:rPr>
+        <w:t xml:space="preserve"> spawning-biomass-per-recruit methods (e.g. Clark, 1991; NPFMC, 2007). </w:t>
       </w:r>
       <w:r>
         <w:rPr>
@@ -14972,7 +15411,7 @@
         <w:rPr>
           <w:rFonts w:ascii="Times New Roman" w:hAnsi="Times New Roman" w:cs="Times New Roman"/>
         </w:rPr>
-        <w:t xml:space="preserve">or the fishing mortality that reduces spawning biomass per recruit (SBPR) to 35% of virgin levels is used as a target fishing mortality for Alaskan crab fisheries (NPFMC, 2007).  </w:t>
+        <w:t xml:space="preserve">or the fishing mortality that reduces spawning biomass per recruit (SBPR) to 35% of virgin levels is used as a target fishing mortality for Alaskan fisheries (NPFMC, 2007).  </w:t>
       </w:r>
       <w:r>
         <w:rPr>
@@ -16114,6 +16553,18 @@
           <w:rFonts w:ascii="Times New Roman" w:hAnsi="Times New Roman" w:cs="Times New Roman"/>
         </w:rPr>
       </w:pPr>
+      <w:r>
+        <w:rPr>
+          <w:rFonts w:ascii="Times New Roman" w:hAnsi="Times New Roman" w:cs="Times New Roman"/>
+        </w:rPr>
+        <w:t>Other simple harvest control rules are available, including a constant catch, a co</w:t>
+      </w:r>
+      <w:r>
+        <w:rPr>
+          <w:rFonts w:ascii="Times New Roman" w:hAnsi="Times New Roman" w:cs="Times New Roman"/>
+        </w:rPr>
+        <w:t>nstant fishing mortality, and applying the ‘true’ FMSY, which is calculated by a grid search over fishing mortalities within the operating model.</w:t>
+      </w:r>
     </w:p>
     <w:p>
       <w:pPr>
@@ -18829,7 +19280,7 @@
 </file>
 
 <file path=customXml/itemProps1.xml><?xml version="1.0" encoding="utf-8"?>
-<ds:datastoreItem xmlns:ds="http://schemas.openxmlformats.org/officeDocument/2006/customXml" ds:itemID="{BF48C057-D9F0-45C9-BAB6-142160391D73}">
+<ds:datastoreItem xmlns:ds="http://schemas.openxmlformats.org/officeDocument/2006/customXml" ds:itemID="{1A41C87B-9A20-473C-8C25-A06B9B92CCAF}">
   <ds:schemaRefs>
     <ds:schemaRef ds:uri="http://schemas.openxmlformats.org/officeDocument/2006/bibliography"/>
   </ds:schemaRefs>
@@ -18837,7 +19288,7 @@
 </file>
 
 <file path=customXml/itemProps2.xml><?xml version="1.0" encoding="utf-8"?>
-<ds:datastoreItem xmlns:ds="http://schemas.openxmlformats.org/officeDocument/2006/customXml" ds:itemID="{99C873F2-3D26-4938-B07A-39310C923905}">
+<ds:datastoreItem xmlns:ds="http://schemas.openxmlformats.org/officeDocument/2006/customXml" ds:itemID="{DE34D738-E6C8-4208-9D8C-BC570A04A2A8}">
   <ds:schemaRefs>
     <ds:schemaRef ds:uri="http://schemas.openxmlformats.org/officeDocument/2006/bibliography"/>
   </ds:schemaRefs>

</xml_diff>